<commit_message>
Add logic to handle adjacent text fields for responsible roles
</commit_message>
<xml_diff>
--- a/fixtures/FedRAMP_ac-2-1_v2.1.docx
+++ b/fixtures/FedRAMP_ac-2-1_v2.1.docx
@@ -171,6 +171,15 @@
               </w:rPr>
               <w:t>Responsible Role:</w:t>
             </w:r>
+            <w:r>
+              <w:rPr>
+                <w:spacing w:val="-5"/>
+                <w:sz w:val="20"/>
+              </w:rPr>
+              <w:t xml:space="preserve"> OpenControl Role Placeholder</w:t>
+            </w:r>
+            <w:bookmarkStart w:id="14" w:name="_GoBack"/>
+            <w:bookmarkEnd w:id="14"/>
           </w:p>
         </w:tc>
       </w:tr>
@@ -1220,8 +1229,6 @@
           <w:b/>
         </w:rPr>
       </w:pPr>
-      <w:bookmarkStart w:id="14" w:name="_GoBack"/>
-      <w:bookmarkEnd w:id="14"/>
     </w:p>
     <w:sectPr>
       <w:headerReference w:type="default" r:id="rId12"/>
@@ -39156,7 +39163,7 @@
     </w:rPrDefault>
     <w:pPrDefault/>
   </w:docDefaults>
-  <w:latentStyles w:defLockedState="0" w:defUIPriority="99" w:defSemiHidden="0" w:defUnhideWhenUsed="0" w:defQFormat="0" w:count="380">
+  <w:latentStyles w:defLockedState="0" w:defUIPriority="99" w:defSemiHidden="0" w:defUnhideWhenUsed="0" w:defQFormat="0" w:count="381">
     <w:lsdException w:name="Normal" w:uiPriority="0" w:qFormat="1"/>
     <w:lsdException w:name="heading 1" w:uiPriority="9" w:qFormat="1"/>
     <w:lsdException w:name="heading 2" w:semiHidden="1" w:uiPriority="9" w:unhideWhenUsed="1" w:qFormat="1"/>
@@ -39262,7 +39269,6 @@
     <w:lsdException w:name="HTML Sample" w:semiHidden="1" w:unhideWhenUsed="1"/>
     <w:lsdException w:name="HTML Typewriter" w:semiHidden="1" w:unhideWhenUsed="1"/>
     <w:lsdException w:name="HTML Variable" w:semiHidden="1" w:unhideWhenUsed="1"/>
-    <w:lsdException w:name="Normal Table" w:semiHidden="1" w:unhideWhenUsed="1"/>
     <w:lsdException w:name="annotation subject" w:semiHidden="1" w:unhideWhenUsed="1"/>
     <w:lsdException w:name="No List" w:semiHidden="1" w:unhideWhenUsed="1"/>
     <w:lsdException w:name="Outline List 1" w:semiHidden="1" w:unhideWhenUsed="1"/>
@@ -39309,10 +39315,8 @@
     <w:lsdException w:name="Table Subtle 2" w:semiHidden="1" w:unhideWhenUsed="1"/>
     <w:lsdException w:name="Table Web 1" w:semiHidden="1" w:unhideWhenUsed="1"/>
     <w:lsdException w:name="Table Web 2" w:semiHidden="1" w:unhideWhenUsed="1"/>
-    <w:lsdException w:name="Table Web 3" w:semiHidden="1" w:unhideWhenUsed="1"/>
     <w:lsdException w:name="Balloon Text" w:semiHidden="1" w:unhideWhenUsed="1"/>
     <w:lsdException w:name="Table Grid" w:uiPriority="39"/>
-    <w:lsdException w:name="Table Theme" w:semiHidden="1" w:unhideWhenUsed="1"/>
     <w:lsdException w:name="Note Level 1" w:semiHidden="1" w:unhideWhenUsed="1"/>
     <w:lsdException w:name="Note Level 2" w:semiHidden="1" w:unhideWhenUsed="1"/>
     <w:lsdException w:name="Note Level 3" w:semiHidden="1" w:unhideWhenUsed="1"/>
@@ -39537,6 +39541,7 @@
     <w:lsdException w:name="List Table 5 Dark Accent 6" w:uiPriority="50"/>
     <w:lsdException w:name="List Table 6 Colorful Accent 6" w:uiPriority="51"/>
     <w:lsdException w:name="List Table 7 Colorful Accent 6" w:uiPriority="52"/>
+    <w:lsdException w:name="Mention" w:semiHidden="1" w:unhideWhenUsed="1"/>
   </w:latentStyles>
   <w:style w:type="paragraph" w:default="1" w:styleId="Normal">
     <w:name w:val="Normal"/>
@@ -43680,7 +43685,7 @@
 </file>
 
 <file path=customXml/itemProps4.xml><?xml version="1.0" encoding="utf-8"?>
-<ds:datastoreItem xmlns:ds="http://schemas.openxmlformats.org/officeDocument/2006/customXml" ds:itemID="{FD1C6351-C9EE-AE47-B785-BB1F260C1B91}">
+<ds:datastoreItem xmlns:ds="http://schemas.openxmlformats.org/officeDocument/2006/customXml" ds:itemID="{6EDFB594-381C-A84D-B00F-4FFE6C0D9B2E}">
   <ds:schemaRefs>
     <ds:schemaRef ds:uri="http://schemas.openxmlformats.org/officeDocument/2006/bibliography"/>
   </ds:schemaRefs>
@@ -43688,7 +43693,7 @@
 </file>
 
 <file path=customXml/itemProps5.xml><?xml version="1.0" encoding="utf-8"?>
-<ds:datastoreItem xmlns:ds="http://schemas.openxmlformats.org/officeDocument/2006/customXml" ds:itemID="{A20A57D7-2CD1-FB4C-80D4-0C23F2358609}">
+<ds:datastoreItem xmlns:ds="http://schemas.openxmlformats.org/officeDocument/2006/customXml" ds:itemID="{D5626F20-A100-7640-8905-5EB989FD02D3}">
   <ds:schemaRefs>
     <ds:schemaRef ds:uri="http://schemas.openxmlformats.org/officeDocument/2006/bibliography"/>
   </ds:schemaRefs>

</xml_diff>

<commit_message>
Fix tests and check a box in control origin
</commit_message>
<xml_diff>
--- a/fixtures/FedRAMP_ac-2-1_v2.1.docx
+++ b/fixtures/FedRAMP_ac-2-1_v2.1.docx
@@ -176,10 +176,24 @@
                 <w:spacing w:val="-5"/>
                 <w:sz w:val="20"/>
               </w:rPr>
-              <w:t xml:space="preserve"> OpenControl Role Placeholder</w:t>
+              <w:t xml:space="preserve"> </w:t>
             </w:r>
-            <w:bookmarkStart w:id="14" w:name="_GoBack"/>
-            <w:bookmarkEnd w:id="14"/>
+            <w:proofErr w:type="spellStart"/>
+            <w:r>
+              <w:rPr>
+                <w:spacing w:val="-5"/>
+                <w:sz w:val="20"/>
+              </w:rPr>
+              <w:t>OpenControl</w:t>
+            </w:r>
+            <w:proofErr w:type="spellEnd"/>
+            <w:r>
+              <w:rPr>
+                <w:spacing w:val="-5"/>
+                <w:sz w:val="20"/>
+              </w:rPr>
+              <w:t xml:space="preserve"> Role Placeholder</w:t>
+            </w:r>
           </w:p>
         </w:tc>
       </w:tr>
@@ -599,6 +613,7 @@
               <w:t>:</w:t>
             </w:r>
           </w:p>
+          <w:bookmarkStart w:id="14" w:name="_GoBack"/>
           <w:p>
             <w:pPr>
               <w:overflowPunct w:val="0"/>
@@ -624,7 +639,7 @@
                   <w:calcOnExit w:val="0"/>
                   <w:checkBox>
                     <w:size w:val="24"/>
-                    <w:default w:val="0"/>
+                    <w:default w:val="1"/>
                   </w:checkBox>
                 </w:ffData>
               </w:fldChar>
@@ -647,15 +662,9 @@
                 <w:spacing w:val="-5"/>
                 <w:sz w:val="20"/>
               </w:rPr>
-              <w:fldChar w:fldCharType="separate"/>
-            </w:r>
-            <w:r>
-              <w:rPr>
-                <w:spacing w:val="-5"/>
-                <w:sz w:val="20"/>
-              </w:rPr>
               <w:fldChar w:fldCharType="end"/>
             </w:r>
+            <w:bookmarkEnd w:id="14"/>
             <w:r>
               <w:rPr>
                 <w:spacing w:val="-5"/>
@@ -849,13 +858,6 @@
                 <w:spacing w:val="-5"/>
                 <w:sz w:val="20"/>
               </w:rPr>
-              <w:fldChar w:fldCharType="separate"/>
-            </w:r>
-            <w:r>
-              <w:rPr>
-                <w:spacing w:val="-5"/>
-                <w:sz w:val="20"/>
-              </w:rPr>
               <w:fldChar w:fldCharType="end"/>
             </w:r>
             <w:r>
@@ -863,7 +865,23 @@
                 <w:spacing w:val="-5"/>
                 <w:sz w:val="20"/>
               </w:rPr>
-              <w:t xml:space="preserve"> Configured by Customer (Customer System Specific) </w:t>
+              <w:t xml:space="preserve"> Configured by Customer (</w:t>
+            </w:r>
+            <w:proofErr w:type="spellStart"/>
+            <w:r>
+              <w:rPr>
+                <w:spacing w:val="-5"/>
+                <w:sz w:val="20"/>
+              </w:rPr>
+              <w:t>Customer</w:t>
+            </w:r>
+            <w:proofErr w:type="spellEnd"/>
+            <w:r>
+              <w:rPr>
+                <w:spacing w:val="-5"/>
+                <w:sz w:val="20"/>
+              </w:rPr>
+              <w:t xml:space="preserve"> System Specific) </w:t>
             </w:r>
           </w:p>
           <w:p>
@@ -928,7 +946,23 @@
                 <w:spacing w:val="-5"/>
                 <w:sz w:val="20"/>
               </w:rPr>
-              <w:t xml:space="preserve"> Provided by Customer (Customer System Specific) </w:t>
+              <w:t xml:space="preserve"> Provided by Customer (</w:t>
+            </w:r>
+            <w:proofErr w:type="spellStart"/>
+            <w:r>
+              <w:rPr>
+                <w:spacing w:val="-5"/>
+                <w:sz w:val="20"/>
+              </w:rPr>
+              <w:t>Customer</w:t>
+            </w:r>
+            <w:proofErr w:type="spellEnd"/>
+            <w:r>
+              <w:rPr>
+                <w:spacing w:val="-5"/>
+                <w:sz w:val="20"/>
+              </w:rPr>
+              <w:t xml:space="preserve"> System Specific) </w:t>
             </w:r>
           </w:p>
           <w:p>
@@ -39269,6 +39303,7 @@
     <w:lsdException w:name="HTML Sample" w:semiHidden="1" w:unhideWhenUsed="1"/>
     <w:lsdException w:name="HTML Typewriter" w:semiHidden="1" w:unhideWhenUsed="1"/>
     <w:lsdException w:name="HTML Variable" w:semiHidden="1" w:unhideWhenUsed="1"/>
+    <w:lsdException w:name="Normal Table" w:semiHidden="1" w:unhideWhenUsed="1"/>
     <w:lsdException w:name="annotation subject" w:semiHidden="1" w:unhideWhenUsed="1"/>
     <w:lsdException w:name="No List" w:semiHidden="1" w:unhideWhenUsed="1"/>
     <w:lsdException w:name="Outline List 1" w:semiHidden="1" w:unhideWhenUsed="1"/>
@@ -39315,8 +39350,10 @@
     <w:lsdException w:name="Table Subtle 2" w:semiHidden="1" w:unhideWhenUsed="1"/>
     <w:lsdException w:name="Table Web 1" w:semiHidden="1" w:unhideWhenUsed="1"/>
     <w:lsdException w:name="Table Web 2" w:semiHidden="1" w:unhideWhenUsed="1"/>
+    <w:lsdException w:name="Table Web 3" w:semiHidden="1" w:unhideWhenUsed="1"/>
     <w:lsdException w:name="Balloon Text" w:semiHidden="1" w:unhideWhenUsed="1"/>
     <w:lsdException w:name="Table Grid" w:uiPriority="39"/>
+    <w:lsdException w:name="Table Theme" w:semiHidden="1" w:unhideWhenUsed="1"/>
     <w:lsdException w:name="Note Level 1" w:semiHidden="1" w:unhideWhenUsed="1"/>
     <w:lsdException w:name="Note Level 2" w:semiHidden="1" w:unhideWhenUsed="1"/>
     <w:lsdException w:name="Note Level 3" w:semiHidden="1" w:unhideWhenUsed="1"/>
@@ -43685,7 +43722,7 @@
 </file>
 
 <file path=customXml/itemProps4.xml><?xml version="1.0" encoding="utf-8"?>
-<ds:datastoreItem xmlns:ds="http://schemas.openxmlformats.org/officeDocument/2006/customXml" ds:itemID="{6EDFB594-381C-A84D-B00F-4FFE6C0D9B2E}">
+<ds:datastoreItem xmlns:ds="http://schemas.openxmlformats.org/officeDocument/2006/customXml" ds:itemID="{BEBAC630-A651-A145-A190-172B94510A45}">
   <ds:schemaRefs>
     <ds:schemaRef ds:uri="http://schemas.openxmlformats.org/officeDocument/2006/bibliography"/>
   </ds:schemaRefs>
@@ -43693,7 +43730,7 @@
 </file>
 
 <file path=customXml/itemProps5.xml><?xml version="1.0" encoding="utf-8"?>
-<ds:datastoreItem xmlns:ds="http://schemas.openxmlformats.org/officeDocument/2006/customXml" ds:itemID="{D5626F20-A100-7640-8905-5EB989FD02D3}">
+<ds:datastoreItem xmlns:ds="http://schemas.openxmlformats.org/officeDocument/2006/customXml" ds:itemID="{3910618D-FE54-A549-8D01-7DD290EDFD86}">
   <ds:schemaRefs>
     <ds:schemaRef ds:uri="http://schemas.openxmlformats.org/officeDocument/2006/bibliography"/>
   </ds:schemaRefs>

</xml_diff>

<commit_message>
Revert changes to fixture (will do modifications in fill PR)
</commit_message>
<xml_diff>
--- a/fixtures/FedRAMP_ac-2-1_v2.1.docx
+++ b/fixtures/FedRAMP_ac-2-1_v2.1.docx
@@ -176,24 +176,10 @@
                 <w:spacing w:val="-5"/>
                 <w:sz w:val="20"/>
               </w:rPr>
-              <w:t xml:space="preserve"> </w:t>
+              <w:t xml:space="preserve"> OpenControl Role Placeholder</w:t>
             </w:r>
-            <w:proofErr w:type="spellStart"/>
-            <w:r>
-              <w:rPr>
-                <w:spacing w:val="-5"/>
-                <w:sz w:val="20"/>
-              </w:rPr>
-              <w:t>OpenControl</w:t>
-            </w:r>
-            <w:proofErr w:type="spellEnd"/>
-            <w:r>
-              <w:rPr>
-                <w:spacing w:val="-5"/>
-                <w:sz w:val="20"/>
-              </w:rPr>
-              <w:t xml:space="preserve"> Role Placeholder</w:t>
-            </w:r>
+            <w:bookmarkStart w:id="14" w:name="_GoBack"/>
+            <w:bookmarkEnd w:id="14"/>
           </w:p>
         </w:tc>
       </w:tr>
@@ -613,7 +599,6 @@
               <w:t>:</w:t>
             </w:r>
           </w:p>
-          <w:bookmarkStart w:id="14" w:name="_GoBack"/>
           <w:p>
             <w:pPr>
               <w:overflowPunct w:val="0"/>
@@ -639,7 +624,7 @@
                   <w:calcOnExit w:val="0"/>
                   <w:checkBox>
                     <w:size w:val="24"/>
-                    <w:default w:val="1"/>
+                    <w:default w:val="0"/>
                   </w:checkBox>
                 </w:ffData>
               </w:fldChar>
@@ -662,9 +647,15 @@
                 <w:spacing w:val="-5"/>
                 <w:sz w:val="20"/>
               </w:rPr>
+              <w:fldChar w:fldCharType="separate"/>
+            </w:r>
+            <w:r>
+              <w:rPr>
+                <w:spacing w:val="-5"/>
+                <w:sz w:val="20"/>
+              </w:rPr>
               <w:fldChar w:fldCharType="end"/>
             </w:r>
-            <w:bookmarkEnd w:id="14"/>
             <w:r>
               <w:rPr>
                 <w:spacing w:val="-5"/>
@@ -858,6 +849,13 @@
                 <w:spacing w:val="-5"/>
                 <w:sz w:val="20"/>
               </w:rPr>
+              <w:fldChar w:fldCharType="separate"/>
+            </w:r>
+            <w:r>
+              <w:rPr>
+                <w:spacing w:val="-5"/>
+                <w:sz w:val="20"/>
+              </w:rPr>
               <w:fldChar w:fldCharType="end"/>
             </w:r>
             <w:r>
@@ -865,23 +863,7 @@
                 <w:spacing w:val="-5"/>
                 <w:sz w:val="20"/>
               </w:rPr>
-              <w:t xml:space="preserve"> Configured by Customer (</w:t>
-            </w:r>
-            <w:proofErr w:type="spellStart"/>
-            <w:r>
-              <w:rPr>
-                <w:spacing w:val="-5"/>
-                <w:sz w:val="20"/>
-              </w:rPr>
-              <w:t>Customer</w:t>
-            </w:r>
-            <w:proofErr w:type="spellEnd"/>
-            <w:r>
-              <w:rPr>
-                <w:spacing w:val="-5"/>
-                <w:sz w:val="20"/>
-              </w:rPr>
-              <w:t xml:space="preserve"> System Specific) </w:t>
+              <w:t xml:space="preserve"> Configured by Customer (Customer System Specific) </w:t>
             </w:r>
           </w:p>
           <w:p>
@@ -946,23 +928,7 @@
                 <w:spacing w:val="-5"/>
                 <w:sz w:val="20"/>
               </w:rPr>
-              <w:t xml:space="preserve"> Provided by Customer (</w:t>
-            </w:r>
-            <w:proofErr w:type="spellStart"/>
-            <w:r>
-              <w:rPr>
-                <w:spacing w:val="-5"/>
-                <w:sz w:val="20"/>
-              </w:rPr>
-              <w:t>Customer</w:t>
-            </w:r>
-            <w:proofErr w:type="spellEnd"/>
-            <w:r>
-              <w:rPr>
-                <w:spacing w:val="-5"/>
-                <w:sz w:val="20"/>
-              </w:rPr>
-              <w:t xml:space="preserve"> System Specific) </w:t>
+              <w:t xml:space="preserve"> Provided by Customer (Customer System Specific) </w:t>
             </w:r>
           </w:p>
           <w:p>
@@ -39303,7 +39269,6 @@
     <w:lsdException w:name="HTML Sample" w:semiHidden="1" w:unhideWhenUsed="1"/>
     <w:lsdException w:name="HTML Typewriter" w:semiHidden="1" w:unhideWhenUsed="1"/>
     <w:lsdException w:name="HTML Variable" w:semiHidden="1" w:unhideWhenUsed="1"/>
-    <w:lsdException w:name="Normal Table" w:semiHidden="1" w:unhideWhenUsed="1"/>
     <w:lsdException w:name="annotation subject" w:semiHidden="1" w:unhideWhenUsed="1"/>
     <w:lsdException w:name="No List" w:semiHidden="1" w:unhideWhenUsed="1"/>
     <w:lsdException w:name="Outline List 1" w:semiHidden="1" w:unhideWhenUsed="1"/>
@@ -39350,10 +39315,8 @@
     <w:lsdException w:name="Table Subtle 2" w:semiHidden="1" w:unhideWhenUsed="1"/>
     <w:lsdException w:name="Table Web 1" w:semiHidden="1" w:unhideWhenUsed="1"/>
     <w:lsdException w:name="Table Web 2" w:semiHidden="1" w:unhideWhenUsed="1"/>
-    <w:lsdException w:name="Table Web 3" w:semiHidden="1" w:unhideWhenUsed="1"/>
     <w:lsdException w:name="Balloon Text" w:semiHidden="1" w:unhideWhenUsed="1"/>
     <w:lsdException w:name="Table Grid" w:uiPriority="39"/>
-    <w:lsdException w:name="Table Theme" w:semiHidden="1" w:unhideWhenUsed="1"/>
     <w:lsdException w:name="Note Level 1" w:semiHidden="1" w:unhideWhenUsed="1"/>
     <w:lsdException w:name="Note Level 2" w:semiHidden="1" w:unhideWhenUsed="1"/>
     <w:lsdException w:name="Note Level 3" w:semiHidden="1" w:unhideWhenUsed="1"/>
@@ -43722,7 +43685,7 @@
 </file>
 
 <file path=customXml/itemProps4.xml><?xml version="1.0" encoding="utf-8"?>
-<ds:datastoreItem xmlns:ds="http://schemas.openxmlformats.org/officeDocument/2006/customXml" ds:itemID="{BEBAC630-A651-A145-A190-172B94510A45}">
+<ds:datastoreItem xmlns:ds="http://schemas.openxmlformats.org/officeDocument/2006/customXml" ds:itemID="{6EDFB594-381C-A84D-B00F-4FFE6C0D9B2E}">
   <ds:schemaRefs>
     <ds:schemaRef ds:uri="http://schemas.openxmlformats.org/officeDocument/2006/bibliography"/>
   </ds:schemaRefs>
@@ -43730,7 +43693,7 @@
 </file>
 
 <file path=customXml/itemProps5.xml><?xml version="1.0" encoding="utf-8"?>
-<ds:datastoreItem xmlns:ds="http://schemas.openxmlformats.org/officeDocument/2006/customXml" ds:itemID="{3910618D-FE54-A549-8D01-7DD290EDFD86}">
+<ds:datastoreItem xmlns:ds="http://schemas.openxmlformats.org/officeDocument/2006/customXml" ds:itemID="{D5626F20-A100-7640-8905-5EB989FD02D3}">
   <ds:schemaRefs>
     <ds:schemaRef ds:uri="http://schemas.openxmlformats.org/officeDocument/2006/bibliography"/>
   </ds:schemaRefs>

</xml_diff>